<commit_message>
Update Rapid Rescue Documentation.docx
</commit_message>
<xml_diff>
--- a/Support & Guides/Rapid Rescue Documentation.docx
+++ b/Support & Guides/Rapid Rescue Documentation.docx
@@ -34,6 +34,125 @@
     <w:p>
       <w:pPr>
         <w:spacing w:before="100" w:beforeAutospacing="1" w:after="100" w:afterAutospacing="1" w:line="240" w:lineRule="auto"/>
+        <w:outlineLvl w:val="2"/>
+        <w:rPr>
+          <w:rFonts w:ascii="Times New Roman" w:eastAsia="Times New Roman" w:hAnsi="Times New Roman" w:cs="Times New Roman"/>
+          <w:b/>
+          <w:bCs/>
+          <w:kern w:val="0"/>
+          <w:sz w:val="27"/>
+          <w:szCs w:val="27"/>
+          <w:lang w:val="en-US" w:eastAsia="en-PK"/>
+          <w14:ligatures w14:val="none"/>
+        </w:rPr>
+      </w:pPr>
+      <w:r>
+        <w:rPr>
+          <w:rFonts w:ascii="Times New Roman" w:eastAsia="Times New Roman" w:hAnsi="Times New Roman" w:cs="Times New Roman"/>
+          <w:kern w:val="0"/>
+          <w:sz w:val="27"/>
+          <w:szCs w:val="27"/>
+          <w:lang w:val="en-US" w:eastAsia="en-PK"/>
+          <w14:ligatures w14:val="none"/>
+        </w:rPr>
+        <w:t>Hosted Link:</w:t>
+      </w:r>
+      <w:r>
+        <w:rPr>
+          <w:rFonts w:ascii="Times New Roman" w:eastAsia="Times New Roman" w:hAnsi="Times New Roman" w:cs="Times New Roman"/>
+          <w:b/>
+          <w:bCs/>
+          <w:kern w:val="0"/>
+          <w:sz w:val="27"/>
+          <w:szCs w:val="27"/>
+          <w:lang w:val="en-US" w:eastAsia="en-PK"/>
+          <w14:ligatures w14:val="none"/>
+        </w:rPr>
+        <w:t xml:space="preserve"> </w:t>
+      </w:r>
+      <w:r>
+        <w:rPr>
+          <w:rFonts w:ascii="Times New Roman" w:eastAsia="Times New Roman" w:hAnsi="Times New Roman" w:cs="Times New Roman"/>
+          <w:b/>
+          <w:bCs/>
+          <w:kern w:val="0"/>
+          <w:sz w:val="27"/>
+          <w:szCs w:val="27"/>
+          <w:lang w:val="en-US" w:eastAsia="en-PK"/>
+          <w14:ligatures w14:val="none"/>
+        </w:rPr>
+        <w:t>bitrebels.aptechgarden.com</w:t>
+      </w:r>
+    </w:p>
+    <w:p>
+      <w:pPr>
+        <w:spacing w:before="100" w:beforeAutospacing="1" w:after="100" w:afterAutospacing="1" w:line="240" w:lineRule="auto"/>
+        <w:outlineLvl w:val="2"/>
+        <w:rPr>
+          <w:rFonts w:ascii="Times New Roman" w:eastAsia="Times New Roman" w:hAnsi="Times New Roman" w:cs="Times New Roman"/>
+          <w:b/>
+          <w:bCs/>
+          <w:kern w:val="0"/>
+          <w:sz w:val="27"/>
+          <w:szCs w:val="27"/>
+          <w:lang w:val="en-US" w:eastAsia="en-PK"/>
+          <w14:ligatures w14:val="none"/>
+        </w:rPr>
+      </w:pPr>
+      <w:proofErr w:type="spellStart"/>
+      <w:r>
+        <w:rPr>
+          <w:rFonts w:ascii="Times New Roman" w:eastAsia="Times New Roman" w:hAnsi="Times New Roman" w:cs="Times New Roman"/>
+          <w:kern w:val="0"/>
+          <w:sz w:val="27"/>
+          <w:szCs w:val="27"/>
+          <w:lang w:val="en-US" w:eastAsia="en-PK"/>
+          <w14:ligatures w14:val="none"/>
+        </w:rPr>
+        <w:t>Github</w:t>
+      </w:r>
+      <w:proofErr w:type="spellEnd"/>
+      <w:r>
+        <w:rPr>
+          <w:rFonts w:ascii="Times New Roman" w:eastAsia="Times New Roman" w:hAnsi="Times New Roman" w:cs="Times New Roman"/>
+          <w:kern w:val="0"/>
+          <w:sz w:val="27"/>
+          <w:szCs w:val="27"/>
+          <w:lang w:val="en-US" w:eastAsia="en-PK"/>
+          <w14:ligatures w14:val="none"/>
+        </w:rPr>
+        <w:t xml:space="preserve"> Repository Link:</w:t>
+      </w:r>
+      <w:r>
+        <w:rPr>
+          <w:rFonts w:ascii="Times New Roman" w:eastAsia="Times New Roman" w:hAnsi="Times New Roman" w:cs="Times New Roman"/>
+          <w:b/>
+          <w:bCs/>
+          <w:kern w:val="0"/>
+          <w:sz w:val="27"/>
+          <w:szCs w:val="27"/>
+          <w:lang w:val="en-US" w:eastAsia="en-PK"/>
+          <w14:ligatures w14:val="none"/>
+        </w:rPr>
+        <w:t xml:space="preserve"> </w:t>
+      </w:r>
+      <w:r>
+        <w:rPr>
+          <w:rFonts w:ascii="Times New Roman" w:eastAsia="Times New Roman" w:hAnsi="Times New Roman" w:cs="Times New Roman"/>
+          <w:b/>
+          <w:bCs/>
+          <w:kern w:val="0"/>
+          <w:sz w:val="27"/>
+          <w:szCs w:val="27"/>
+          <w:lang w:val="en-US" w:eastAsia="en-PK"/>
+          <w14:ligatures w14:val="none"/>
+        </w:rPr>
+        <w:t>https://github.com/syedkashanzikra/RapidRescue</w:t>
+      </w:r>
+    </w:p>
+    <w:p>
+      <w:pPr>
+        <w:spacing w:before="100" w:beforeAutospacing="1" w:after="100" w:afterAutospacing="1" w:line="240" w:lineRule="auto"/>
         <w:outlineLvl w:val="1"/>
         <w:rPr>
           <w:rFonts w:ascii="Times New Roman" w:eastAsia="Times New Roman" w:hAnsi="Times New Roman" w:cs="Times New Roman"/>
@@ -911,6 +1030,7 @@
           <w:lang w:eastAsia="en-PK"/>
           <w14:ligatures w14:val="none"/>
         </w:rPr>
+        <w:lastRenderedPageBreak/>
         <w:t>Note</w:t>
       </w:r>
       <w:r>
@@ -977,7 +1097,6 @@
           <w:lang w:eastAsia="en-PK"/>
           <w14:ligatures w14:val="none"/>
         </w:rPr>
-        <w:lastRenderedPageBreak/>
         <w:t>2. Team Members</w:t>
       </w:r>
     </w:p>
@@ -1929,6 +2048,7 @@
           <w:lang w:eastAsia="en-PK"/>
           <w14:ligatures w14:val="none"/>
         </w:rPr>
+        <w:lastRenderedPageBreak/>
         <w:t>Backend</w:t>
       </w:r>
       <w:r>
@@ -2046,7 +2166,6 @@
           <w:lang w:eastAsia="en-PK"/>
           <w14:ligatures w14:val="none"/>
         </w:rPr>
-        <w:lastRenderedPageBreak/>
         <w:pict>
           <v:rect id="_x0000_i1027" style="width:0;height:1.5pt" o:hralign="center" o:hrstd="t" o:hr="t" fillcolor="#a0a0a0" stroked="f"/>
         </w:pict>
@@ -2894,6 +3013,7 @@
           <w:lang w:eastAsia="en-PK"/>
           <w14:ligatures w14:val="none"/>
         </w:rPr>
+        <w:lastRenderedPageBreak/>
         <w:t>Authentication and Authorization</w:t>
       </w:r>
       <w:r>
@@ -2976,7 +3096,6 @@
           <w:lang w:eastAsia="en-PK"/>
           <w14:ligatures w14:val="none"/>
         </w:rPr>
-        <w:lastRenderedPageBreak/>
         <w:t>Encryption</w:t>
       </w:r>
       <w:r>
@@ -3718,6 +3837,7 @@
           <w:lang w:eastAsia="en-PK"/>
           <w14:ligatures w14:val="none"/>
         </w:rPr>
+        <w:lastRenderedPageBreak/>
         <w:t>date_of_birth</w:t>
       </w:r>
       <w:proofErr w:type="spellEnd"/>
@@ -3841,7 +3961,6 @@
           <w:lang w:eastAsia="en-PK"/>
           <w14:ligatures w14:val="none"/>
         </w:rPr>
-        <w:lastRenderedPageBreak/>
         <w:t>updated_at</w:t>
       </w:r>
       <w:proofErr w:type="spellEnd"/>
@@ -5484,6 +5603,7 @@
           <w:lang w:eastAsia="en-PK"/>
           <w14:ligatures w14:val="none"/>
         </w:rPr>
+        <w:lastRenderedPageBreak/>
         <w:pict>
           <v:rect id="_x0000_i1030" style="width:0;height:1.5pt" o:hralign="center" o:hrstd="t" o:hr="t" fillcolor="#a0a0a0" stroked="f"/>
         </w:pict>
@@ -5515,7 +5635,6 @@
           <w:lang w:eastAsia="en-PK"/>
           <w14:ligatures w14:val="none"/>
         </w:rPr>
-        <w:lastRenderedPageBreak/>
         <w:t>7. User Interface (UI) Design</w:t>
       </w:r>
     </w:p>
@@ -6170,7 +6289,6 @@
           <w:lang w:eastAsia="en-PK"/>
           <w14:ligatures w14:val="none"/>
         </w:rPr>
-        <w:lastRenderedPageBreak/>
         <w:t>Admin Dashboard</w:t>
       </w:r>
     </w:p>
@@ -46630,6 +46748,7 @@
   <w:style w:type="paragraph" w:default="1" w:styleId="Normal">
     <w:name w:val="Normal"/>
     <w:qFormat/>
+    <w:rsid w:val="00B643DE"/>
   </w:style>
   <w:style w:type="paragraph" w:styleId="Heading1">
     <w:name w:val="heading 1"/>

</xml_diff>